<commit_message>
Capstone Report with Recommendations
</commit_message>
<xml_diff>
--- a/Capstone_Report_1.docx
+++ b/Capstone_Report_1.docx
@@ -54,23 +54,7 @@
           <w:sz w:val="24"/>
           <w:szCs w:val="24"/>
         </w:rPr>
-        <w:t>In mammals,</w:t>
-      </w:r>
-      <w:r>
-        <w:rPr>
-          <w:rFonts w:asciiTheme="majorHAnsi" w:hAnsiTheme="majorHAnsi" w:cstheme="majorHAnsi"/>
-          <w:sz w:val="24"/>
-          <w:szCs w:val="24"/>
-        </w:rPr>
-        <w:t xml:space="preserve"> neural development </w:t>
-      </w:r>
-      <w:r>
-        <w:rPr>
-          <w:rFonts w:asciiTheme="majorHAnsi" w:hAnsiTheme="majorHAnsi" w:cstheme="majorHAnsi"/>
-          <w:sz w:val="24"/>
-          <w:szCs w:val="24"/>
-        </w:rPr>
-        <w:t>is highly sensitive to the fetal-maternal environment. For example, prenatal exposure of the brain to excess glucocorticoids, through maternal stress or exogenous administration of synthetic glucocorticoids (</w:t>
+        <w:t>In mammals, neural development is highly sensitive to the fetal-maternal environment. For example, prenatal exposure of the brain to excess glucocorticoids, through maternal stress or exogenous administration of synthetic glucocorticoids (</w:t>
       </w:r>
       <w:proofErr w:type="spellStart"/>
       <w:r>
@@ -373,6 +357,13 @@
           <w:sz w:val="24"/>
           <w:szCs w:val="24"/>
         </w:rPr>
+      </w:r>
+      <w:r>
+        <w:rPr>
+          <w:rFonts w:asciiTheme="majorHAnsi" w:hAnsiTheme="majorHAnsi" w:cstheme="majorHAnsi"/>
+          <w:sz w:val="24"/>
+          <w:szCs w:val="24"/>
+        </w:rPr>
         <w:fldChar w:fldCharType="separate"/>
       </w:r>
       <w:r>
@@ -767,6 +758,13 @@
           <w:sz w:val="24"/>
           <w:szCs w:val="24"/>
         </w:rPr>
+      </w:r>
+      <w:r>
+        <w:rPr>
+          <w:rFonts w:asciiTheme="majorHAnsi" w:hAnsiTheme="majorHAnsi" w:cstheme="majorHAnsi"/>
+          <w:sz w:val="24"/>
+          <w:szCs w:val="24"/>
+        </w:rPr>
         <w:fldChar w:fldCharType="separate"/>
       </w:r>
       <w:r>
@@ -820,15 +818,7 @@
           <w:sz w:val="24"/>
           <w:szCs w:val="24"/>
         </w:rPr>
-        <w:t>T</w:t>
-      </w:r>
-      <w:r>
-        <w:rPr>
-          <w:rFonts w:asciiTheme="majorHAnsi" w:hAnsiTheme="majorHAnsi" w:cstheme="majorHAnsi"/>
-          <w:sz w:val="24"/>
-          <w:szCs w:val="24"/>
-        </w:rPr>
-        <w:t>he hypothalamic paraventricula</w:t>
+        <w:t>The hypothalamic paraventricula</w:t>
       </w:r>
       <w:r>
         <w:rPr>
@@ -1004,25 +994,7 @@
           <w:sz w:val="24"/>
           <w:szCs w:val="24"/>
         </w:rPr>
-        <w:t xml:space="preserve"> 2500 sequencing system using standard run, following the protocol recommended by Illumina for sequencing mRNA samples. Sequencing was don</w:t>
-      </w:r>
-      <w:r>
-        <w:rPr>
-          <w:rFonts w:asciiTheme="majorHAnsi" w:hAnsiTheme="majorHAnsi" w:cstheme="majorHAnsi"/>
-          <w:color w:val="000000"/>
-          <w:sz w:val="24"/>
-          <w:szCs w:val="24"/>
-        </w:rPr>
-        <w:t>e for each biological replicate</w:t>
-      </w:r>
-      <w:r>
-        <w:rPr>
-          <w:rFonts w:asciiTheme="majorHAnsi" w:hAnsiTheme="majorHAnsi" w:cstheme="majorHAnsi"/>
-          <w:color w:val="000000"/>
-          <w:sz w:val="24"/>
-          <w:szCs w:val="24"/>
-        </w:rPr>
-        <w:t xml:space="preserve"> at 1 × 51 </w:t>
+        <w:t xml:space="preserve"> 2500 sequencing system using standard run, following the protocol recommended by Illumina for sequencing mRNA samples. Sequencing was done for each biological replicate at 1 × 51 </w:t>
       </w:r>
       <w:proofErr w:type="spellStart"/>
       <w:r>
@@ -1583,6 +1555,14 @@
           <w:szCs w:val="24"/>
         </w:rPr>
         <w:fldChar w:fldCharType="end"/>
+      </w:r>
+      <w:r>
+        <w:rPr>
+          <w:rFonts w:asciiTheme="majorHAnsi" w:hAnsiTheme="majorHAnsi" w:cstheme="majorHAnsi"/>
+          <w:color w:val="000000"/>
+          <w:sz w:val="24"/>
+          <w:szCs w:val="24"/>
+        </w:rPr>
       </w:r>
       <w:r>
         <w:rPr>
@@ -1851,6 +1831,14 @@
           <w:sz w:val="24"/>
           <w:szCs w:val="24"/>
         </w:rPr>
+      </w:r>
+      <w:r>
+        <w:rPr>
+          <w:rFonts w:asciiTheme="majorHAnsi" w:hAnsiTheme="majorHAnsi" w:cstheme="majorHAnsi"/>
+          <w:color w:val="000000"/>
+          <w:sz w:val="24"/>
+          <w:szCs w:val="24"/>
+        </w:rPr>
         <w:fldChar w:fldCharType="separate"/>
       </w:r>
       <w:r>
@@ -2026,16 +2014,74 @@
           <w:sz w:val="24"/>
           <w:szCs w:val="24"/>
         </w:rPr>
-        <w:t xml:space="preserve"> and </w:t>
-      </w:r>
-      <w:r>
-        <w:rPr>
-          <w:rFonts w:ascii="Calibri Light" w:hAnsi="Calibri Light" w:cs="Calibri Light"/>
-          <w:color w:val="000000"/>
-          <w:sz w:val="24"/>
-          <w:szCs w:val="24"/>
-        </w:rPr>
-        <w:t>161 genes were significantly down-regulated</w:t>
+        <w:t xml:space="preserve"> and 161 genes were significantly down-regulated </w:t>
+      </w:r>
+      <w:r>
+        <w:rPr>
+          <w:rFonts w:ascii="Calibri Light" w:hAnsi="Calibri Light" w:cs="Calibri Light"/>
+          <w:color w:val="000000"/>
+          <w:sz w:val="24"/>
+          <w:szCs w:val="24"/>
+        </w:rPr>
+        <w:t xml:space="preserve">(p &lt; 0.05, FDR 5%) </w:t>
+      </w:r>
+      <w:r>
+        <w:rPr>
+          <w:rFonts w:ascii="Calibri Light" w:hAnsi="Calibri Light" w:cs="Calibri Light"/>
+          <w:color w:val="000000"/>
+          <w:sz w:val="24"/>
+          <w:szCs w:val="24"/>
+        </w:rPr>
+        <w:t xml:space="preserve">in the </w:t>
+      </w:r>
+      <w:proofErr w:type="spellStart"/>
+      <w:r>
+        <w:rPr>
+          <w:rFonts w:ascii="Calibri Light" w:hAnsi="Calibri Light" w:cs="Calibri Light"/>
+          <w:color w:val="000000"/>
+          <w:sz w:val="24"/>
+          <w:szCs w:val="24"/>
+        </w:rPr>
+        <w:t>sGC</w:t>
+      </w:r>
+      <w:proofErr w:type="spellEnd"/>
+      <w:r>
+        <w:rPr>
+          <w:rFonts w:ascii="Calibri Light" w:hAnsi="Calibri Light" w:cs="Calibri Light"/>
+          <w:color w:val="000000"/>
+          <w:sz w:val="24"/>
+          <w:szCs w:val="24"/>
+        </w:rPr>
+        <w:t xml:space="preserve"> exposed animals. </w:t>
+      </w:r>
+      <w:r>
+        <w:rPr>
+          <w:rFonts w:ascii="Calibri Light" w:hAnsi="Calibri Light" w:cs="Calibri Light"/>
+          <w:color w:val="000000"/>
+          <w:sz w:val="24"/>
+          <w:szCs w:val="24"/>
+        </w:rPr>
+        <w:t xml:space="preserve">PCA showed OFA is associated with expression of Greb1l (estrogen receptor signaling), </w:t>
+      </w:r>
+      <w:proofErr w:type="spellStart"/>
+      <w:r>
+        <w:rPr>
+          <w:rFonts w:ascii="Calibri Light" w:hAnsi="Calibri Light" w:cs="Calibri Light"/>
+          <w:color w:val="000000"/>
+          <w:sz w:val="24"/>
+          <w:szCs w:val="24"/>
+        </w:rPr>
+        <w:t>Prlr</w:t>
+      </w:r>
+      <w:proofErr w:type="spellEnd"/>
+      <w:r>
+        <w:rPr>
+          <w:rFonts w:ascii="Calibri Light" w:hAnsi="Calibri Light" w:cs="Calibri Light"/>
+          <w:color w:val="000000"/>
+          <w:sz w:val="24"/>
+          <w:szCs w:val="24"/>
+        </w:rPr>
+        <w:t xml:space="preserve"> (prolactin receptor),</w:t>
       </w:r>
       <w:r>
         <w:rPr>
@@ -2053,16 +2099,26 @@
           <w:sz w:val="24"/>
           <w:szCs w:val="24"/>
         </w:rPr>
-        <w:t xml:space="preserve">(p &lt; 0.05, FDR 5%) </w:t>
-      </w:r>
-      <w:r>
-        <w:rPr>
-          <w:rFonts w:ascii="Calibri Light" w:hAnsi="Calibri Light" w:cs="Calibri Light"/>
-          <w:color w:val="000000"/>
-          <w:sz w:val="24"/>
-          <w:szCs w:val="24"/>
-        </w:rPr>
-        <w:t xml:space="preserve">in the </w:t>
+        <w:t>&amp; Trim66 (transcriptional regulator). Linear regression revealed the correlation to be significant (Greb1l: R</w:t>
+      </w:r>
+      <w:r>
+        <w:rPr>
+          <w:rFonts w:ascii="Calibri Light" w:hAnsi="Calibri Light" w:cs="Calibri Light"/>
+          <w:color w:val="000000"/>
+          <w:sz w:val="24"/>
+          <w:szCs w:val="24"/>
+          <w:vertAlign w:val="superscript"/>
+        </w:rPr>
+        <w:t>2</w:t>
+      </w:r>
+      <w:r>
+        <w:rPr>
+          <w:rFonts w:ascii="Calibri Light" w:hAnsi="Calibri Light" w:cs="Calibri Light"/>
+          <w:color w:val="000000"/>
+          <w:sz w:val="24"/>
+          <w:szCs w:val="24"/>
+        </w:rPr>
+        <w:t xml:space="preserve">=0.71, p=0.002, </w:t>
       </w:r>
       <w:proofErr w:type="spellStart"/>
       <w:r>
@@ -2072,7 +2128,7 @@
           <w:sz w:val="24"/>
           <w:szCs w:val="24"/>
         </w:rPr>
-        <w:t>sGC</w:t>
+        <w:t>Prlr</w:t>
       </w:r>
       <w:proofErr w:type="spellEnd"/>
       <w:r>
@@ -2082,54 +2138,7 @@
           <w:sz w:val="24"/>
           <w:szCs w:val="24"/>
         </w:rPr>
-        <w:t xml:space="preserve"> exposed animals. </w:t>
-      </w:r>
-      <w:r>
-        <w:rPr>
-          <w:rFonts w:ascii="Calibri Light" w:hAnsi="Calibri Light" w:cs="Calibri Light"/>
-          <w:color w:val="000000"/>
-          <w:sz w:val="24"/>
-          <w:szCs w:val="24"/>
-        </w:rPr>
-        <w:t xml:space="preserve">PCA showed OFA is associated with expression of Greb1l (estrogen receptor signaling), </w:t>
-      </w:r>
-      <w:proofErr w:type="spellStart"/>
-      <w:r>
-        <w:rPr>
-          <w:rFonts w:ascii="Calibri Light" w:hAnsi="Calibri Light" w:cs="Calibri Light"/>
-          <w:color w:val="000000"/>
-          <w:sz w:val="24"/>
-          <w:szCs w:val="24"/>
-        </w:rPr>
-        <w:t>Prlr</w:t>
-      </w:r>
-      <w:proofErr w:type="spellEnd"/>
-      <w:r>
-        <w:rPr>
-          <w:rFonts w:ascii="Calibri Light" w:hAnsi="Calibri Light" w:cs="Calibri Light"/>
-          <w:color w:val="000000"/>
-          <w:sz w:val="24"/>
-          <w:szCs w:val="24"/>
-        </w:rPr>
-        <w:t xml:space="preserve"> (prolactin receptor),</w:t>
-      </w:r>
-      <w:r>
-        <w:rPr>
-          <w:rFonts w:ascii="Calibri Light" w:hAnsi="Calibri Light" w:cs="Calibri Light"/>
-          <w:color w:val="000000"/>
-          <w:sz w:val="24"/>
-          <w:szCs w:val="24"/>
-        </w:rPr>
-        <w:t xml:space="preserve"> </w:t>
-      </w:r>
-      <w:r>
-        <w:rPr>
-          <w:rFonts w:ascii="Calibri Light" w:hAnsi="Calibri Light" w:cs="Calibri Light"/>
-          <w:color w:val="000000"/>
-          <w:sz w:val="24"/>
-          <w:szCs w:val="24"/>
-        </w:rPr>
-        <w:t>&amp; Trim66 (transcriptional regulator). Linear regression revealed the correlation to be significant (Greb1l: R</w:t>
+        <w:t>: R</w:t>
       </w:r>
       <w:r>
         <w:rPr>
@@ -2148,27 +2157,7 @@
           <w:sz w:val="24"/>
           <w:szCs w:val="24"/>
         </w:rPr>
-        <w:t xml:space="preserve">=0.71, p=0.002, </w:t>
-      </w:r>
-      <w:proofErr w:type="spellStart"/>
-      <w:r>
-        <w:rPr>
-          <w:rFonts w:ascii="Calibri Light" w:hAnsi="Calibri Light" w:cs="Calibri Light"/>
-          <w:color w:val="000000"/>
-          <w:sz w:val="24"/>
-          <w:szCs w:val="24"/>
-        </w:rPr>
-        <w:t>Prlr</w:t>
-      </w:r>
-      <w:proofErr w:type="spellEnd"/>
-      <w:r>
-        <w:rPr>
-          <w:rFonts w:ascii="Calibri Light" w:hAnsi="Calibri Light" w:cs="Calibri Light"/>
-          <w:color w:val="000000"/>
-          <w:sz w:val="24"/>
-          <w:szCs w:val="24"/>
-        </w:rPr>
-        <w:t>: R</w:t>
+        <w:t>=0.51, p=0.019, Trim66: R</w:t>
       </w:r>
       <w:r>
         <w:rPr>
@@ -2187,7 +2176,7 @@
           <w:sz w:val="24"/>
           <w:szCs w:val="24"/>
         </w:rPr>
-        <w:t>=0.51, p=0.019, Trim66: R</w:t>
+        <w:t>=0.58, p=0.01), and significant correlation between predicted and observed OFA (R</w:t>
       </w:r>
       <w:r>
         <w:rPr>
@@ -2206,7 +2195,34 @@
           <w:sz w:val="24"/>
           <w:szCs w:val="24"/>
         </w:rPr>
-        <w:t>=0.58, p=0.01), and significant correlation between predicted and observed OFA (R</w:t>
+        <w:t xml:space="preserve">=0.80, p=0.015). Leave One Out </w:t>
+      </w:r>
+      <w:r>
+        <w:rPr>
+          <w:rFonts w:ascii="Calibri Light" w:hAnsi="Calibri Light" w:cs="Calibri Light"/>
+          <w:color w:val="000000"/>
+          <w:sz w:val="24"/>
+          <w:szCs w:val="24"/>
+        </w:rPr>
+        <w:t xml:space="preserve">(LOO) </w:t>
+      </w:r>
+      <w:r>
+        <w:rPr>
+          <w:rFonts w:ascii="Calibri Light" w:hAnsi="Calibri Light" w:cs="Calibri Light"/>
+          <w:color w:val="000000"/>
+          <w:sz w:val="24"/>
+          <w:szCs w:val="24"/>
+        </w:rPr>
+        <w:t>cross-validation was employed to</w:t>
+      </w:r>
+      <w:r>
+        <w:rPr>
+          <w:rFonts w:ascii="Calibri Light" w:hAnsi="Calibri Light" w:cs="Calibri Light"/>
+          <w:color w:val="000000"/>
+          <w:sz w:val="24"/>
+          <w:szCs w:val="24"/>
+        </w:rPr>
+        <w:t xml:space="preserve"> determine whether there was a possibility that this model would generalize to novel data. A significant correlation between predicted and observed OFA after LOO cross validation was observed (R</w:t>
       </w:r>
       <w:r>
         <w:rPr>
@@ -2225,113 +2241,14 @@
           <w:sz w:val="24"/>
           <w:szCs w:val="24"/>
         </w:rPr>
-        <w:t xml:space="preserve">=0.80, p=0.015). Leave One Out </w:t>
-      </w:r>
-      <w:r>
-        <w:rPr>
-          <w:rFonts w:ascii="Calibri Light" w:hAnsi="Calibri Light" w:cs="Calibri Light"/>
-          <w:color w:val="000000"/>
-          <w:sz w:val="24"/>
-          <w:szCs w:val="24"/>
-        </w:rPr>
-        <w:t xml:space="preserve">(LOO) </w:t>
-      </w:r>
-      <w:r>
-        <w:rPr>
-          <w:rFonts w:ascii="Calibri Light" w:hAnsi="Calibri Light" w:cs="Calibri Light"/>
-          <w:color w:val="000000"/>
-          <w:sz w:val="24"/>
-          <w:szCs w:val="24"/>
-        </w:rPr>
-        <w:t>cross-validation was employed to</w:t>
-      </w:r>
-      <w:r>
-        <w:rPr>
-          <w:rFonts w:ascii="Calibri Light" w:hAnsi="Calibri Light" w:cs="Calibri Light"/>
-          <w:color w:val="000000"/>
-          <w:sz w:val="24"/>
-          <w:szCs w:val="24"/>
-        </w:rPr>
-        <w:t xml:space="preserve"> determine whether there was a possibility that this model would generalize to novel data. A </w:t>
-      </w:r>
-      <w:r>
-        <w:rPr>
-          <w:rFonts w:ascii="Calibri Light" w:hAnsi="Calibri Light" w:cs="Calibri Light"/>
-          <w:color w:val="000000"/>
-          <w:sz w:val="24"/>
-          <w:szCs w:val="24"/>
-        </w:rPr>
-        <w:t>significant correlation between predicted and observed OFA</w:t>
-      </w:r>
-      <w:r>
-        <w:rPr>
-          <w:rFonts w:ascii="Calibri Light" w:hAnsi="Calibri Light" w:cs="Calibri Light"/>
-          <w:color w:val="000000"/>
-          <w:sz w:val="24"/>
-          <w:szCs w:val="24"/>
-        </w:rPr>
-        <w:t xml:space="preserve"> after LOO cross validation was observed </w:t>
-      </w:r>
-      <w:r>
-        <w:rPr>
-          <w:rFonts w:ascii="Calibri Light" w:hAnsi="Calibri Light" w:cs="Calibri Light"/>
-          <w:color w:val="000000"/>
-          <w:sz w:val="24"/>
-          <w:szCs w:val="24"/>
-        </w:rPr>
-        <w:t>(R</w:t>
-      </w:r>
-      <w:r>
-        <w:rPr>
-          <w:rFonts w:ascii="Calibri Light" w:hAnsi="Calibri Light" w:cs="Calibri Light"/>
-          <w:color w:val="000000"/>
-          <w:sz w:val="24"/>
-          <w:szCs w:val="24"/>
-          <w:vertAlign w:val="superscript"/>
-        </w:rPr>
-        <w:t>2</w:t>
-      </w:r>
-      <w:r>
-        <w:rPr>
-          <w:rFonts w:ascii="Calibri Light" w:hAnsi="Calibri Light" w:cs="Calibri Light"/>
-          <w:color w:val="000000"/>
-          <w:sz w:val="24"/>
-          <w:szCs w:val="24"/>
-        </w:rPr>
-        <w:t>=0.</w:t>
-      </w:r>
-      <w:r>
-        <w:rPr>
-          <w:rFonts w:ascii="Calibri Light" w:hAnsi="Calibri Light" w:cs="Calibri Light"/>
-          <w:color w:val="000000"/>
-          <w:sz w:val="24"/>
-          <w:szCs w:val="24"/>
-        </w:rPr>
-        <w:t>51, p=0.03</w:t>
-      </w:r>
-      <w:r>
-        <w:rPr>
-          <w:rFonts w:ascii="Calibri Light" w:hAnsi="Calibri Light" w:cs="Calibri Light"/>
-          <w:color w:val="000000"/>
-          <w:sz w:val="24"/>
-          <w:szCs w:val="24"/>
-        </w:rPr>
-        <w:t>)</w:t>
-      </w:r>
-      <w:r>
-        <w:rPr>
-          <w:rFonts w:ascii="Calibri Light" w:hAnsi="Calibri Light" w:cs="Calibri Light"/>
-          <w:color w:val="000000"/>
-          <w:sz w:val="24"/>
-          <w:szCs w:val="24"/>
-        </w:rPr>
-        <w:t>.</w:t>
+        <w:t>=0.51, p=0.03).</w:t>
       </w:r>
     </w:p>
     <w:p>
       <w:pPr>
         <w:rPr>
           <w:rFonts w:ascii="Calibri Light" w:hAnsi="Calibri Light" w:cs="Calibri Light"/>
+          <w:color w:val="000000"/>
           <w:sz w:val="24"/>
           <w:szCs w:val="24"/>
         </w:rPr>
@@ -2465,47 +2382,192 @@
           <w:sz w:val="24"/>
           <w:szCs w:val="24"/>
         </w:rPr>
-        <w:t xml:space="preserve"> be focused on in further investigations</w:t>
+        <w:t xml:space="preserve"> be focused on in further investigations. </w:t>
+      </w:r>
+      <w:r>
+        <w:rPr>
+          <w:rFonts w:ascii="Calibri Light" w:hAnsi="Calibri Light" w:cs="Calibri Light"/>
+          <w:color w:val="000000"/>
+          <w:sz w:val="24"/>
+          <w:szCs w:val="24"/>
+        </w:rPr>
+        <w:t xml:space="preserve">These findings provide insight into the potential mechanisms of antenatal </w:t>
+      </w:r>
+      <w:proofErr w:type="spellStart"/>
+      <w:r>
+        <w:rPr>
+          <w:rFonts w:ascii="Calibri Light" w:hAnsi="Calibri Light" w:cs="Calibri Light"/>
+          <w:color w:val="000000"/>
+          <w:sz w:val="24"/>
+          <w:szCs w:val="24"/>
+        </w:rPr>
+        <w:t>sGC</w:t>
+      </w:r>
+      <w:proofErr w:type="spellEnd"/>
+      <w:r>
+        <w:rPr>
+          <w:rFonts w:ascii="Calibri Light" w:hAnsi="Calibri Light" w:cs="Calibri Light"/>
+          <w:color w:val="000000"/>
+          <w:sz w:val="24"/>
+          <w:szCs w:val="24"/>
+        </w:rPr>
+        <w:t xml:space="preserve"> and how these molecular events relate to behavior. Furthermore, we provide proof of principal for the use of gene expression modelling in disease prediction, detection, and prevention.</w:t>
+      </w:r>
+    </w:p>
+    <w:p>
+      <w:pPr>
+        <w:rPr>
+          <w:rFonts w:ascii="Calibri Light" w:hAnsi="Calibri Light" w:cs="Calibri Light"/>
+          <w:b/>
+          <w:color w:val="000000"/>
+          <w:sz w:val="24"/>
+          <w:szCs w:val="24"/>
+        </w:rPr>
+      </w:pPr>
+      <w:r>
+        <w:rPr>
+          <w:rFonts w:ascii="Calibri Light" w:hAnsi="Calibri Light" w:cs="Calibri Light"/>
+          <w:b/>
+          <w:color w:val="000000"/>
+          <w:sz w:val="24"/>
+          <w:szCs w:val="24"/>
+        </w:rPr>
+        <w:t xml:space="preserve">Client Recommendations: </w:t>
+      </w:r>
+    </w:p>
+    <w:p>
+      <w:pPr>
+        <w:pStyle w:val="ListParagraph"/>
+        <w:numPr>
+          <w:ilvl w:val="0"/>
+          <w:numId w:val="1"/>
+        </w:numPr>
+        <w:rPr>
+          <w:rFonts w:ascii="Calibri Light" w:hAnsi="Calibri Light" w:cs="Calibri Light"/>
+          <w:b/>
+          <w:color w:val="000000"/>
+          <w:sz w:val="24"/>
+          <w:szCs w:val="24"/>
+        </w:rPr>
+      </w:pPr>
+      <w:r>
+        <w:rPr>
+          <w:rFonts w:ascii="Calibri Light" w:hAnsi="Calibri Light" w:cs="Calibri Light"/>
+          <w:color w:val="000000"/>
+          <w:sz w:val="24"/>
+          <w:szCs w:val="24"/>
+        </w:rPr>
+        <w:t>Employ the described analytical pipeline to gene expression and behavioral data from other contexts to elucidate molecular mechanisms involved in those behaviors.</w:t>
+      </w:r>
+    </w:p>
+    <w:p>
+      <w:pPr>
+        <w:pStyle w:val="ListParagraph"/>
+        <w:numPr>
+          <w:ilvl w:val="0"/>
+          <w:numId w:val="1"/>
+        </w:numPr>
+        <w:rPr>
+          <w:rFonts w:ascii="Calibri Light" w:hAnsi="Calibri Light" w:cs="Calibri Light"/>
+          <w:b/>
+          <w:color w:val="000000"/>
+          <w:sz w:val="24"/>
+          <w:szCs w:val="24"/>
+        </w:rPr>
+      </w:pPr>
+      <w:r>
+        <w:rPr>
+          <w:rFonts w:ascii="Calibri Light" w:hAnsi="Calibri Light" w:cs="Calibri Light"/>
+          <w:color w:val="000000"/>
+          <w:sz w:val="24"/>
+          <w:szCs w:val="24"/>
+        </w:rPr>
+        <w:t xml:space="preserve">Examine genes identified by this technique for their viability as bio-markers for diseases or </w:t>
+      </w:r>
+      <w:r>
+        <w:rPr>
+          <w:rFonts w:ascii="Calibri Light" w:hAnsi="Calibri Light" w:cs="Calibri Light"/>
+          <w:color w:val="000000"/>
+          <w:sz w:val="24"/>
+          <w:szCs w:val="24"/>
+        </w:rPr>
+        <w:t>exposure</w:t>
       </w:r>
       <w:bookmarkStart w:id="0" w:name="_GoBack"/>
       <w:bookmarkEnd w:id="0"/>
-      <w:r>
-        <w:rPr>
-          <w:rFonts w:ascii="Calibri Light" w:hAnsi="Calibri Light" w:cs="Calibri Light"/>
-          <w:color w:val="000000"/>
-          <w:sz w:val="24"/>
-          <w:szCs w:val="24"/>
-        </w:rPr>
-        <w:t xml:space="preserve">. </w:t>
-      </w:r>
-      <w:r>
-        <w:rPr>
-          <w:rFonts w:ascii="Calibri Light" w:hAnsi="Calibri Light" w:cs="Calibri Light"/>
-          <w:color w:val="000000"/>
-          <w:sz w:val="24"/>
-          <w:szCs w:val="24"/>
-        </w:rPr>
-        <w:t xml:space="preserve">These findings provide insight into the potential mechanisms of antenatal </w:t>
-      </w:r>
-      <w:proofErr w:type="spellStart"/>
-      <w:r>
-        <w:rPr>
-          <w:rFonts w:ascii="Calibri Light" w:hAnsi="Calibri Light" w:cs="Calibri Light"/>
-          <w:color w:val="000000"/>
-          <w:sz w:val="24"/>
-          <w:szCs w:val="24"/>
-        </w:rPr>
-        <w:t>sGC</w:t>
-      </w:r>
-      <w:proofErr w:type="spellEnd"/>
-      <w:r>
-        <w:rPr>
-          <w:rFonts w:ascii="Calibri Light" w:hAnsi="Calibri Light" w:cs="Calibri Light"/>
-          <w:color w:val="000000"/>
-          <w:sz w:val="24"/>
-          <w:szCs w:val="24"/>
-        </w:rPr>
-        <w:t xml:space="preserve"> and how these molecular events relate to behavior. Furthermore, we provide proof of principal for the use of gene expression modelling in disease prediction, detection, and prevention.</w:t>
+    </w:p>
+    <w:p>
+      <w:pPr>
+        <w:pStyle w:val="ListParagraph"/>
+        <w:numPr>
+          <w:ilvl w:val="0"/>
+          <w:numId w:val="1"/>
+        </w:numPr>
+        <w:rPr>
+          <w:rFonts w:ascii="Calibri Light" w:hAnsi="Calibri Light" w:cs="Calibri Light"/>
+          <w:b/>
+          <w:color w:val="000000"/>
+          <w:sz w:val="24"/>
+          <w:szCs w:val="24"/>
+        </w:rPr>
+      </w:pPr>
+      <w:r>
+        <w:rPr>
+          <w:rFonts w:ascii="Calibri Light" w:hAnsi="Calibri Light" w:cs="Calibri Light"/>
+          <w:color w:val="000000"/>
+          <w:sz w:val="24"/>
+          <w:szCs w:val="24"/>
+        </w:rPr>
+        <w:t>Examine genes identified by this technique for their viability as drug targets</w:t>
+      </w:r>
+    </w:p>
+    <w:p>
+      <w:pPr>
+        <w:pStyle w:val="ListParagraph"/>
+        <w:rPr>
+          <w:rFonts w:ascii="Calibri Light" w:hAnsi="Calibri Light" w:cs="Calibri Light"/>
+          <w:b/>
+          <w:color w:val="000000"/>
+          <w:sz w:val="24"/>
+          <w:szCs w:val="24"/>
+        </w:rPr>
+      </w:pPr>
+    </w:p>
+    <w:p>
+      <w:pPr>
+        <w:rPr>
+          <w:rFonts w:ascii="Calibri Light" w:hAnsi="Calibri Light" w:cs="Calibri Light"/>
+          <w:sz w:val="24"/>
+          <w:szCs w:val="24"/>
+        </w:rPr>
+      </w:pPr>
+      <w:r>
+        <w:rPr>
+          <w:rFonts w:ascii="Calibri Light" w:hAnsi="Calibri Light" w:cs="Calibri Light"/>
+          <w:b/>
+          <w:color w:val="000000"/>
+          <w:sz w:val="24"/>
+          <w:szCs w:val="24"/>
+        </w:rPr>
+        <w:t xml:space="preserve">Future Directions: </w:t>
+      </w:r>
+      <w:r>
+        <w:rPr>
+          <w:rFonts w:ascii="Calibri Light" w:hAnsi="Calibri Light" w:cs="Calibri Light"/>
+          <w:color w:val="000000"/>
+          <w:sz w:val="24"/>
+          <w:szCs w:val="24"/>
+        </w:rPr>
+        <w:t xml:space="preserve">Further research would include generating a novel data set to validate the findings observed with the present analyses. Furthermore, further investigation into the identified genes ca be performed through literature review to determine the molecular relationship that exists between the identified genes. </w:t>
+      </w:r>
+      <w:r>
+        <w:rPr>
+          <w:rFonts w:ascii="Calibri Light" w:hAnsi="Calibri Light" w:cs="Calibri Light"/>
+          <w:color w:val="000000"/>
+          <w:sz w:val="24"/>
+          <w:szCs w:val="24"/>
+        </w:rPr>
+        <w:t xml:space="preserve">In addition, publicly available gene expression and behavioral data from other contexts can be used to further validate these findings. </w:t>
       </w:r>
     </w:p>
     <w:p>
@@ -2649,6 +2711,7 @@
         <w:rPr>
           <w:rFonts w:ascii="Calibri Light" w:hAnsi="Calibri Light" w:cs="Calibri Light"/>
         </w:rPr>
+        <w:lastRenderedPageBreak/>
         <w:t>3.</w:t>
       </w:r>
       <w:r>
@@ -3104,7 +3167,6 @@
         <w:rPr>
           <w:rFonts w:ascii="Calibri Light" w:hAnsi="Calibri Light" w:cs="Calibri Light"/>
         </w:rPr>
-        <w:lastRenderedPageBreak/>
         <w:t>12.</w:t>
       </w:r>
       <w:r>
@@ -3156,6 +3218,126 @@
     </w:sectPr>
   </w:body>
 </w:document>
+</file>
+
+<file path=word/numbering.xml><?xml version="1.0" encoding="utf-8"?>
+<w:numbering xmlns:wpc="http://schemas.microsoft.com/office/word/2010/wordprocessingCanvas" xmlns:cx="http://schemas.microsoft.com/office/drawing/2014/chartex" xmlns:cx1="http://schemas.microsoft.com/office/drawing/2015/9/8/chartex" xmlns:cx2="http://schemas.microsoft.com/office/drawing/2015/10/21/chartex" xmlns:cx3="http://schemas.microsoft.com/office/drawing/2016/5/9/chartex" xmlns:cx4="http://schemas.microsoft.com/office/drawing/2016/5/10/chartex" xmlns:cx5="http://schemas.microsoft.com/office/drawing/2016/5/11/chartex" xmlns:mc="http://schemas.openxmlformats.org/markup-compatibility/2006" xmlns:o="urn:schemas-microsoft-com:office:office" xmlns:r="http://schemas.openxmlformats.org/officeDocument/2006/relationships" xmlns:m="http://schemas.openxmlformats.org/officeDocument/2006/math" xmlns:v="urn:schemas-microsoft-com:vml" xmlns:wp14="http://schemas.microsoft.com/office/word/2010/wordprocessingDrawing" xmlns:wp="http://schemas.openxmlformats.org/drawingml/2006/wordprocessingDrawing" xmlns:w10="urn:schemas-microsoft-com:office:word" xmlns:w="http://schemas.openxmlformats.org/wordprocessingml/2006/main" xmlns:w14="http://schemas.microsoft.com/office/word/2010/wordml" xmlns:w15="http://schemas.microsoft.com/office/word/2012/wordml" xmlns:w16se="http://schemas.microsoft.com/office/word/2015/wordml/symex" xmlns:wpg="http://schemas.microsoft.com/office/word/2010/wordprocessingGroup" xmlns:wpi="http://schemas.microsoft.com/office/word/2010/wordprocessingInk" xmlns:wne="http://schemas.microsoft.com/office/word/2006/wordml" xmlns:wps="http://schemas.microsoft.com/office/word/2010/wordprocessingShape" mc:Ignorable="w14 w15 w16se wp14">
+  <w:abstractNum w:abstractNumId="0" w15:restartNumberingAfterBreak="0">
+    <w:nsid w:val="116E51BA"/>
+    <w:multiLevelType w:val="hybridMultilevel"/>
+    <w:tmpl w:val="745A411A"/>
+    <w:lvl w:ilvl="0" w:tplc="BE44E088">
+      <w:numFmt w:val="bullet"/>
+      <w:lvlText w:val=""/>
+      <w:lvlJc w:val="left"/>
+      <w:pPr>
+        <w:ind w:left="720" w:hanging="360"/>
+      </w:pPr>
+      <w:rPr>
+        <w:rFonts w:ascii="Wingdings" w:eastAsiaTheme="minorHAnsi" w:hAnsi="Wingdings" w:cs="Calibri Light" w:hint="default"/>
+      </w:rPr>
+    </w:lvl>
+    <w:lvl w:ilvl="1" w:tplc="04090003" w:tentative="1">
+      <w:start w:val="1"/>
+      <w:numFmt w:val="bullet"/>
+      <w:lvlText w:val="o"/>
+      <w:lvlJc w:val="left"/>
+      <w:pPr>
+        <w:ind w:left="1440" w:hanging="360"/>
+      </w:pPr>
+      <w:rPr>
+        <w:rFonts w:ascii="Courier New" w:hAnsi="Courier New" w:cs="Courier New" w:hint="default"/>
+      </w:rPr>
+    </w:lvl>
+    <w:lvl w:ilvl="2" w:tplc="04090005" w:tentative="1">
+      <w:start w:val="1"/>
+      <w:numFmt w:val="bullet"/>
+      <w:lvlText w:val=""/>
+      <w:lvlJc w:val="left"/>
+      <w:pPr>
+        <w:ind w:left="2160" w:hanging="360"/>
+      </w:pPr>
+      <w:rPr>
+        <w:rFonts w:ascii="Wingdings" w:hAnsi="Wingdings" w:hint="default"/>
+      </w:rPr>
+    </w:lvl>
+    <w:lvl w:ilvl="3" w:tplc="04090001" w:tentative="1">
+      <w:start w:val="1"/>
+      <w:numFmt w:val="bullet"/>
+      <w:lvlText w:val=""/>
+      <w:lvlJc w:val="left"/>
+      <w:pPr>
+        <w:ind w:left="2880" w:hanging="360"/>
+      </w:pPr>
+      <w:rPr>
+        <w:rFonts w:ascii="Symbol" w:hAnsi="Symbol" w:hint="default"/>
+      </w:rPr>
+    </w:lvl>
+    <w:lvl w:ilvl="4" w:tplc="04090003" w:tentative="1">
+      <w:start w:val="1"/>
+      <w:numFmt w:val="bullet"/>
+      <w:lvlText w:val="o"/>
+      <w:lvlJc w:val="left"/>
+      <w:pPr>
+        <w:ind w:left="3600" w:hanging="360"/>
+      </w:pPr>
+      <w:rPr>
+        <w:rFonts w:ascii="Courier New" w:hAnsi="Courier New" w:cs="Courier New" w:hint="default"/>
+      </w:rPr>
+    </w:lvl>
+    <w:lvl w:ilvl="5" w:tplc="04090005" w:tentative="1">
+      <w:start w:val="1"/>
+      <w:numFmt w:val="bullet"/>
+      <w:lvlText w:val=""/>
+      <w:lvlJc w:val="left"/>
+      <w:pPr>
+        <w:ind w:left="4320" w:hanging="360"/>
+      </w:pPr>
+      <w:rPr>
+        <w:rFonts w:ascii="Wingdings" w:hAnsi="Wingdings" w:hint="default"/>
+      </w:rPr>
+    </w:lvl>
+    <w:lvl w:ilvl="6" w:tplc="04090001" w:tentative="1">
+      <w:start w:val="1"/>
+      <w:numFmt w:val="bullet"/>
+      <w:lvlText w:val=""/>
+      <w:lvlJc w:val="left"/>
+      <w:pPr>
+        <w:ind w:left="5040" w:hanging="360"/>
+      </w:pPr>
+      <w:rPr>
+        <w:rFonts w:ascii="Symbol" w:hAnsi="Symbol" w:hint="default"/>
+      </w:rPr>
+    </w:lvl>
+    <w:lvl w:ilvl="7" w:tplc="04090003" w:tentative="1">
+      <w:start w:val="1"/>
+      <w:numFmt w:val="bullet"/>
+      <w:lvlText w:val="o"/>
+      <w:lvlJc w:val="left"/>
+      <w:pPr>
+        <w:ind w:left="5760" w:hanging="360"/>
+      </w:pPr>
+      <w:rPr>
+        <w:rFonts w:ascii="Courier New" w:hAnsi="Courier New" w:cs="Courier New" w:hint="default"/>
+      </w:rPr>
+    </w:lvl>
+    <w:lvl w:ilvl="8" w:tplc="04090005" w:tentative="1">
+      <w:start w:val="1"/>
+      <w:numFmt w:val="bullet"/>
+      <w:lvlText w:val=""/>
+      <w:lvlJc w:val="left"/>
+      <w:pPr>
+        <w:ind w:left="6480" w:hanging="360"/>
+      </w:pPr>
+      <w:rPr>
+        <w:rFonts w:ascii="Wingdings" w:hAnsi="Wingdings" w:hint="default"/>
+      </w:rPr>
+    </w:lvl>
+  </w:abstractNum>
+  <w:num w:numId="1">
+    <w:abstractNumId w:val="0"/>
+  </w:num>
+</w:numbering>
 </file>
 
 <file path=word/styles.xml><?xml version="1.0" encoding="utf-8"?>
@@ -3558,6 +3740,7 @@
   <w:style w:type="character" w:default="1" w:styleId="DefaultParagraphFont">
     <w:name w:val="Default Paragraph Font"/>
     <w:uiPriority w:val="1"/>
+    <w:semiHidden/>
     <w:unhideWhenUsed/>
   </w:style>
   <w:style w:type="table" w:default="1" w:styleId="TableNormal">
@@ -3650,6 +3833,17 @@
       <w:color w:val="2B579A"/>
       <w:shd w:val="clear" w:color="auto" w:fill="E6E6E6"/>
     </w:rPr>
+  </w:style>
+  <w:style w:type="paragraph" w:styleId="ListParagraph">
+    <w:name w:val="List Paragraph"/>
+    <w:basedOn w:val="Normal"/>
+    <w:uiPriority w:val="34"/>
+    <w:qFormat/>
+    <w:rsid w:val="003D568C"/>
+    <w:pPr>
+      <w:ind w:left="720"/>
+      <w:contextualSpacing/>
+    </w:pPr>
   </w:style>
 </w:styles>
 </file>

</xml_diff>